<commit_message>
Sistemato il caso D'uso
</commit_message>
<xml_diff>
--- a/Task1/Documentazione.docx
+++ b/Task1/Documentazione.docx
@@ -268,7 +268,13 @@
         <w:br/>
       </w:r>
       <w:r>
-        <w:t>stefano petrocchi</w:t>
+        <w:rPr>
+          <w:u w:val="single"/>
+        </w:rPr>
+        <w:t>stefano</w:t>
+      </w:r>
+      <w:r>
+        <w:t xml:space="preserve"> petrocchi</w:t>
       </w:r>
       <w:r>
         <w:t>, Andrea Tubak, Francesco Ronchieri, Alsessandro Madonna</w:t>
@@ -302,7 +308,7 @@
             <w:pStyle w:val="Titolosommario"/>
           </w:pPr>
           <w:r>
-            <w:t>Sommario</w:t>
+            <w:t>Summary</w:t>
           </w:r>
         </w:p>
         <w:p>
@@ -2230,87 +2236,201 @@
             <w:br w:type="page"/>
           </w:r>
         </w:p>
+        <w:bookmarkStart w:id="1" w:name="_GoBack" w:displacedByCustomXml="next"/>
+        <w:bookmarkEnd w:id="1" w:displacedByCustomXml="next"/>
       </w:sdtContent>
     </w:sdt>
     <w:p>
       <w:pPr>
         <w:pStyle w:val="Titolo1"/>
-      </w:pPr>
-      <w:bookmarkStart w:id="1" w:name="_Toc23335307"/>
+        <w:rPr>
+          <w:lang w:val="en-GB"/>
+        </w:rPr>
+      </w:pPr>
+      <w:bookmarkStart w:id="2" w:name="_Toc23335307"/>
       <w:bookmarkEnd w:id="0"/>
       <w:r>
+        <w:rPr>
+          <w:lang w:val="en-GB"/>
+        </w:rPr>
         <w:lastRenderedPageBreak/>
         <w:t>Analysis Document</w:t>
-      </w:r>
-      <w:bookmarkEnd w:id="1"/>
-    </w:p>
-    <w:p>
-      <w:pPr>
-        <w:pStyle w:val="Titolo2"/>
-        <w:rPr>
-          <w:lang w:val="en-GB"/>
-        </w:rPr>
-      </w:pPr>
-      <w:bookmarkStart w:id="2" w:name="_Toc23335308"/>
-      <w:r>
-        <w:rPr>
-          <w:lang w:val="en-GB"/>
-        </w:rPr>
-        <w:t>Introduction</w:t>
       </w:r>
       <w:bookmarkEnd w:id="2"/>
     </w:p>
     <w:p>
       <w:pPr>
-        <w:rPr>
-          <w:rFonts w:ascii="Times New Roman" w:hAnsi="Times New Roman"/>
+        <w:pStyle w:val="Titolo2"/>
+        <w:rPr>
           <w:lang w:val="en-GB"/>
         </w:rPr>
       </w:pPr>
+      <w:bookmarkStart w:id="3" w:name="_Toc23335308"/>
       <w:r>
         <w:rPr>
           <w:lang w:val="en-GB"/>
         </w:rPr>
-        <w:t>Have you ever found yourself in a gloomy day? Everyone is at home, no one knows what to do and time seems to slow down. That’s the perfect time for a movie! If you live within the Pisan suburb and you want to enjoy the best experience, PisaFlix is what you need.</w:t>
-      </w:r>
-    </w:p>
-    <w:p>
-      <w:pPr>
-        <w:rPr>
-          <w:lang w:val="en-GB"/>
-        </w:rPr>
-      </w:pPr>
-      <w:r>
-        <w:rPr>
-          <w:lang w:val="en-GB"/>
-        </w:rPr>
-        <w:t>PisaFlix is a platform in which you’ll find all of the information regarding movies and cinemas in the Pisa area. It gives you the possibility to know which cinema is available, which film you could watch and at what time all of the projections are due. PisaFlix has also a rating/comment system both for cinemas and movies. This allows people to express their opinion, and, by doing so, providing others some really valuable information. Everyone who’s still unsure about what to do next will receive a great deal of help by this functionality. We believe PisaFlix offers a complete package of services, that will have a huge impact on the quality of the decisions made by our customers. Proving you everything you need to have a well informed choice is not only our goal, but also a pleasure.</w:t>
-      </w:r>
-    </w:p>
-    <w:p>
-      <w:pPr>
-        <w:pStyle w:val="Titolo2"/>
-      </w:pPr>
-      <w:bookmarkStart w:id="3" w:name="_Toc23335309"/>
-      <w:r>
-        <w:t>R</w:t>
-      </w:r>
-      <w:r>
-        <w:t>equirements</w:t>
+        <w:t>Introduction</w:t>
       </w:r>
       <w:bookmarkEnd w:id="3"/>
     </w:p>
     <w:p>
       <w:pPr>
+        <w:rPr>
+          <w:rFonts w:ascii="Times New Roman" w:hAnsi="Times New Roman"/>
+          <w:lang w:val="en-GB"/>
+        </w:rPr>
+      </w:pPr>
+      <w:r>
+        <w:rPr>
+          <w:lang w:val="en-GB"/>
+        </w:rPr>
+        <w:t xml:space="preserve">Have you ever found yourself in a gloomy day? Everyone is at home, no one knows what to do and time seems to slow down. That’s the perfect time for a movie! If you live within the Pisan suburb and you want to enjoy the best experience, </w:t>
+      </w:r>
+      <w:proofErr w:type="spellStart"/>
+      <w:r>
+        <w:rPr>
+          <w:lang w:val="en-GB"/>
+        </w:rPr>
+        <w:t>PisaFlix</w:t>
+      </w:r>
+      <w:proofErr w:type="spellEnd"/>
+      <w:r>
+        <w:rPr>
+          <w:lang w:val="en-GB"/>
+        </w:rPr>
+        <w:t xml:space="preserve"> is what you need.</w:t>
+      </w:r>
+    </w:p>
+    <w:p>
+      <w:pPr>
+        <w:rPr>
+          <w:lang w:val="en-GB"/>
+        </w:rPr>
+      </w:pPr>
+      <w:proofErr w:type="spellStart"/>
+      <w:r>
+        <w:rPr>
+          <w:lang w:val="en-GB"/>
+        </w:rPr>
+        <w:t>PisaFlix</w:t>
+      </w:r>
+      <w:proofErr w:type="spellEnd"/>
+      <w:r>
+        <w:rPr>
+          <w:lang w:val="en-GB"/>
+        </w:rPr>
+        <w:t xml:space="preserve"> is a platform in which you’ll find </w:t>
+      </w:r>
+      <w:proofErr w:type="gramStart"/>
+      <w:r>
+        <w:rPr>
+          <w:lang w:val="en-GB"/>
+        </w:rPr>
+        <w:t>all of</w:t>
+      </w:r>
+      <w:proofErr w:type="gramEnd"/>
+      <w:r>
+        <w:rPr>
+          <w:lang w:val="en-GB"/>
+        </w:rPr>
+        <w:t xml:space="preserve"> the information regarding movies and cinemas in the Pisa area. It gives you the possibility to know which cinema is available, which film you could watch and at what time </w:t>
+      </w:r>
+      <w:proofErr w:type="gramStart"/>
+      <w:r>
+        <w:rPr>
+          <w:lang w:val="en-GB"/>
+        </w:rPr>
+        <w:t>all of</w:t>
+      </w:r>
+      <w:proofErr w:type="gramEnd"/>
+      <w:r>
+        <w:rPr>
+          <w:lang w:val="en-GB"/>
+        </w:rPr>
+        <w:t xml:space="preserve"> the projections are due. </w:t>
+      </w:r>
+      <w:proofErr w:type="spellStart"/>
+      <w:r>
+        <w:rPr>
+          <w:lang w:val="en-GB"/>
+        </w:rPr>
+        <w:t>PisaFlix</w:t>
+      </w:r>
+      <w:proofErr w:type="spellEnd"/>
+      <w:r>
+        <w:rPr>
+          <w:lang w:val="en-GB"/>
+        </w:rPr>
+        <w:t xml:space="preserve"> has also a rating/comment system both for cinemas and movies. This allows people to express their opinion, and, by doing so, providing others some </w:t>
+      </w:r>
+      <w:proofErr w:type="gramStart"/>
+      <w:r>
+        <w:rPr>
+          <w:lang w:val="en-GB"/>
+        </w:rPr>
+        <w:t>really valuable</w:t>
+      </w:r>
+      <w:proofErr w:type="gramEnd"/>
+      <w:r>
+        <w:rPr>
+          <w:lang w:val="en-GB"/>
+        </w:rPr>
+        <w:t xml:space="preserve"> information. Everyone who’s still unsure about what to do next will receive a great deal of help by this functionality. We believe </w:t>
+      </w:r>
+      <w:proofErr w:type="spellStart"/>
+      <w:r>
+        <w:rPr>
+          <w:lang w:val="en-GB"/>
+        </w:rPr>
+        <w:t>PisaFlix</w:t>
+      </w:r>
+      <w:proofErr w:type="spellEnd"/>
+      <w:r>
+        <w:rPr>
+          <w:lang w:val="en-GB"/>
+        </w:rPr>
+        <w:t xml:space="preserve"> offers a complete package of services, that will have a huge impact on the quality of the decisions made by our customers. Proving you everything you need to have a </w:t>
+      </w:r>
+      <w:proofErr w:type="gramStart"/>
+      <w:r>
+        <w:rPr>
+          <w:lang w:val="en-GB"/>
+        </w:rPr>
+        <w:t>well informed</w:t>
+      </w:r>
+      <w:proofErr w:type="gramEnd"/>
+      <w:r>
+        <w:rPr>
+          <w:lang w:val="en-GB"/>
+        </w:rPr>
+        <w:t xml:space="preserve"> choice is not only our goal, but also a pleasure.</w:t>
+      </w:r>
+    </w:p>
+    <w:p>
+      <w:pPr>
+        <w:pStyle w:val="Titolo2"/>
+      </w:pPr>
+      <w:bookmarkStart w:id="4" w:name="_Toc23335309"/>
+      <w:r>
+        <w:t>R</w:t>
+      </w:r>
+      <w:r>
+        <w:t>equirements</w:t>
+      </w:r>
+      <w:bookmarkEnd w:id="4"/>
+    </w:p>
+    <w:p>
+      <w:pPr>
         <w:pStyle w:val="Titolo3"/>
       </w:pPr>
-      <w:bookmarkStart w:id="4" w:name="_Toc23335310"/>
-      <w:commentRangeStart w:id="5"/>
+      <w:bookmarkStart w:id="5" w:name="_Toc23335310"/>
+      <w:commentRangeStart w:id="6"/>
       <w:r>
         <w:t>Functional</w:t>
       </w:r>
-      <w:bookmarkEnd w:id="4"/>
-      <w:commentRangeEnd w:id="5"/>
+      <w:bookmarkEnd w:id="5"/>
+      <w:commentRangeEnd w:id="6"/>
       <w:r>
         <w:rPr>
           <w:rStyle w:val="Rimandocommento"/>
@@ -2318,7 +2438,7 @@
           <w:color w:val="auto"/>
           <w:spacing w:val="0"/>
         </w:rPr>
-        <w:commentReference w:id="5"/>
+        <w:commentReference w:id="6"/>
       </w:r>
     </w:p>
     <w:p>
@@ -2490,7 +2610,39 @@
           <w:rFonts w:eastAsia="Times New Roman"/>
           <w:lang w:val="en-GB" w:eastAsia="it-IT"/>
         </w:rPr>
-        <w:t xml:space="preserve"> (es. category, publish date ecc…).</w:t>
+        <w:t xml:space="preserve"> (es. </w:t>
+      </w:r>
+      <w:proofErr w:type="gramStart"/>
+      <w:r>
+        <w:rPr>
+          <w:rFonts w:eastAsia="Times New Roman"/>
+          <w:lang w:val="en-GB" w:eastAsia="it-IT"/>
+        </w:rPr>
+        <w:t>category,</w:t>
+      </w:r>
+      <w:proofErr w:type="gramEnd"/>
+      <w:r>
+        <w:rPr>
+          <w:rFonts w:eastAsia="Times New Roman"/>
+          <w:lang w:val="en-GB" w:eastAsia="it-IT"/>
+        </w:rPr>
+        <w:t xml:space="preserve"> publish date </w:t>
+      </w:r>
+      <w:proofErr w:type="spellStart"/>
+      <w:r>
+        <w:rPr>
+          <w:rFonts w:eastAsia="Times New Roman"/>
+          <w:lang w:val="en-GB" w:eastAsia="it-IT"/>
+        </w:rPr>
+        <w:t>ecc</w:t>
+      </w:r>
+      <w:proofErr w:type="spellEnd"/>
+      <w:r>
+        <w:rPr>
+          <w:rFonts w:eastAsia="Times New Roman"/>
+          <w:lang w:val="en-GB" w:eastAsia="it-IT"/>
+        </w:rPr>
+        <w:t>…).</w:t>
       </w:r>
     </w:p>
     <w:p>
@@ -2760,8 +2912,6 @@
         </w:rPr>
         <w:t>.</w:t>
       </w:r>
-      <w:bookmarkStart w:id="6" w:name="_GoBack"/>
-      <w:bookmarkEnd w:id="6"/>
     </w:p>
     <w:p>
       <w:pPr>
@@ -2895,8 +3045,19 @@
           <w:bCs/>
           <w:lang w:val="en-GB" w:eastAsia="it-IT"/>
         </w:rPr>
-        <w:t>add to favorite</w:t>
-      </w:r>
+        <w:t xml:space="preserve">add to </w:t>
+      </w:r>
+      <w:proofErr w:type="spellStart"/>
+      <w:r>
+        <w:rPr>
+          <w:rFonts w:eastAsia="Times New Roman"/>
+          <w:b/>
+          <w:bCs/>
+          <w:lang w:val="en-GB" w:eastAsia="it-IT"/>
+        </w:rPr>
+        <w:t>favorite</w:t>
+      </w:r>
+      <w:proofErr w:type="spellEnd"/>
       <w:r>
         <w:rPr>
           <w:rFonts w:eastAsia="Times New Roman"/>
@@ -3281,7 +3442,25 @@
           <w:sz w:val="22"/>
           <w:lang w:val="en-GB" w:eastAsia="it-IT"/>
         </w:rPr>
-        <w:t>The system must support hundred of concurrent access.</w:t>
+        <w:t xml:space="preserve">The system must support </w:t>
+      </w:r>
+      <w:proofErr w:type="spellStart"/>
+      <w:r>
+        <w:rPr>
+          <w:rFonts w:eastAsia="Times New Roman"/>
+          <w:sz w:val="22"/>
+          <w:lang w:val="en-GB" w:eastAsia="it-IT"/>
+        </w:rPr>
+        <w:t>hundred</w:t>
+      </w:r>
+      <w:proofErr w:type="spellEnd"/>
+      <w:r>
+        <w:rPr>
+          <w:rFonts w:eastAsia="Times New Roman"/>
+          <w:sz w:val="22"/>
+          <w:lang w:val="en-GB" w:eastAsia="it-IT"/>
+        </w:rPr>
+        <w:t xml:space="preserve"> of concurrent access.</w:t>
       </w:r>
     </w:p>
     <w:p>
@@ -3303,7 +3482,25 @@
           <w:sz w:val="22"/>
           <w:lang w:val="en-GB" w:eastAsia="it-IT"/>
         </w:rPr>
-        <w:t>The response time must be in the order of 1-10 ms.</w:t>
+        <w:t xml:space="preserve">The response time must be in the order of 1-10 </w:t>
+      </w:r>
+      <w:proofErr w:type="spellStart"/>
+      <w:r>
+        <w:rPr>
+          <w:rFonts w:eastAsia="Times New Roman"/>
+          <w:sz w:val="22"/>
+          <w:lang w:val="en-GB" w:eastAsia="it-IT"/>
+        </w:rPr>
+        <w:t>ms</w:t>
+      </w:r>
+      <w:proofErr w:type="spellEnd"/>
+      <w:r>
+        <w:rPr>
+          <w:rFonts w:eastAsia="Times New Roman"/>
+          <w:sz w:val="22"/>
+          <w:lang w:val="en-GB" w:eastAsia="it-IT"/>
+        </w:rPr>
+        <w:t>.</w:t>
       </w:r>
     </w:p>
     <w:p>
@@ -3358,7 +3555,39 @@
           <w:rFonts w:eastAsia="Times New Roman"/>
           <w:lang w:val="en-GB" w:eastAsia="it-IT"/>
         </w:rPr>
-        <w:t>The aim of this project is to build up the platform PisaFlix, in order to do that, we need a relational Database where storing all the informations about movies, cinemas and users.</w:t>
+        <w:t xml:space="preserve">The aim of this project is to build up the platform </w:t>
+      </w:r>
+      <w:proofErr w:type="spellStart"/>
+      <w:r>
+        <w:rPr>
+          <w:rFonts w:eastAsia="Times New Roman"/>
+          <w:lang w:val="en-GB" w:eastAsia="it-IT"/>
+        </w:rPr>
+        <w:t>PisaFlix</w:t>
+      </w:r>
+      <w:proofErr w:type="spellEnd"/>
+      <w:r>
+        <w:rPr>
+          <w:rFonts w:eastAsia="Times New Roman"/>
+          <w:lang w:val="en-GB" w:eastAsia="it-IT"/>
+        </w:rPr>
+        <w:t xml:space="preserve">, in order to do that, we need a relational Database where storing all the </w:t>
+      </w:r>
+      <w:proofErr w:type="spellStart"/>
+      <w:r>
+        <w:rPr>
+          <w:rFonts w:eastAsia="Times New Roman"/>
+          <w:lang w:val="en-GB" w:eastAsia="it-IT"/>
+        </w:rPr>
+        <w:t>informations</w:t>
+      </w:r>
+      <w:proofErr w:type="spellEnd"/>
+      <w:r>
+        <w:rPr>
+          <w:rFonts w:eastAsia="Times New Roman"/>
+          <w:lang w:val="en-GB" w:eastAsia="it-IT"/>
+        </w:rPr>
+        <w:t xml:space="preserve"> about movies, cinemas and users.</w:t>
       </w:r>
     </w:p>
     <w:p>
@@ -3374,7 +3603,23 @@
           <w:rFonts w:eastAsia="Times New Roman"/>
           <w:lang w:val="en-GB" w:eastAsia="it-IT"/>
         </w:rPr>
-        <w:t>Users instead can use a java application with a basic GUI for using all functionalities of the platform (register, see movies list ecc…)</w:t>
+        <w:t xml:space="preserve">Users instead can use a java application with a basic GUI for using all functionalities of the platform (register, see movies list </w:t>
+      </w:r>
+      <w:proofErr w:type="spellStart"/>
+      <w:r>
+        <w:rPr>
+          <w:rFonts w:eastAsia="Times New Roman"/>
+          <w:lang w:val="en-GB" w:eastAsia="it-IT"/>
+        </w:rPr>
+        <w:t>ecc</w:t>
+      </w:r>
+      <w:proofErr w:type="spellEnd"/>
+      <w:r>
+        <w:rPr>
+          <w:rFonts w:eastAsia="Times New Roman"/>
+          <w:lang w:val="en-GB" w:eastAsia="it-IT"/>
+        </w:rPr>
+        <w:t>…)</w:t>
       </w:r>
     </w:p>
     <w:p>
@@ -3406,10 +3651,10 @@
           <w:bdr w:val="none" w:sz="0" w:space="0" w:color="auto" w:frame="1"/>
         </w:rPr>
         <w:drawing>
-          <wp:inline distT="0" distB="0" distL="0" distR="0" wp14:anchorId="63E889E4" wp14:editId="439A5C64">
-            <wp:extent cx="6120130" cy="2605250"/>
-            <wp:effectExtent l="0" t="0" r="0" b="5080"/>
-            <wp:docPr id="14" name="Immagine 14"/>
+          <wp:inline distT="0" distB="0" distL="0" distR="0" wp14:anchorId="33C4DE3F" wp14:editId="782BC8C5">
+            <wp:extent cx="6108065" cy="2597150"/>
+            <wp:effectExtent l="0" t="0" r="6985" b="0"/>
+            <wp:docPr id="4" name="Immagine 4"/>
             <wp:cNvGraphicFramePr>
               <a:graphicFrameLocks xmlns:a="http://schemas.openxmlformats.org/drawingml/2006/main" noChangeAspect="1"/>
             </wp:cNvGraphicFramePr>
@@ -3417,7 +3662,7 @@
               <a:graphicData uri="http://schemas.openxmlformats.org/drawingml/2006/picture">
                 <pic:pic xmlns:pic="http://schemas.openxmlformats.org/drawingml/2006/picture">
                   <pic:nvPicPr>
-                    <pic:cNvPr id="0" name="Picture 2"/>
+                    <pic:cNvPr id="0" name="Picture 1"/>
                     <pic:cNvPicPr>
                       <a:picLocks noChangeAspect="1" noChangeArrowheads="1"/>
                     </pic:cNvPicPr>
@@ -3438,7 +3683,7 @@
                   <pic:spPr bwMode="auto">
                     <a:xfrm>
                       <a:off x="0" y="0"/>
-                      <a:ext cx="6120130" cy="2605250"/>
+                      <a:ext cx="6108065" cy="2597150"/>
                     </a:xfrm>
                     <a:prstGeom prst="rect">
                       <a:avLst/>
@@ -3752,6 +3997,7 @@
         </w:rPr>
         <w:t xml:space="preserve">Classe </w:t>
       </w:r>
+      <w:proofErr w:type="spellStart"/>
       <w:r>
         <w:rPr>
           <w:b/>
@@ -3760,6 +4006,7 @@
         </w:rPr>
         <w:t>CacheInserimentiNonValidi</w:t>
       </w:r>
+      <w:proofErr w:type="spellEnd"/>
       <w:r>
         <w:rPr>
           <w:lang w:eastAsia="it-IT"/>
@@ -3794,20 +4041,43 @@
         <w:rPr>
           <w:lang w:eastAsia="it-IT"/>
         </w:rPr>
-        <w:t>nel form di inserimento nuovi affitti</w:t>
-      </w:r>
-      <w:r>
-        <w:rPr>
-          <w:lang w:eastAsia="it-IT"/>
-        </w:rPr>
-        <w:t>; reinserisce i suddetti dati nei form</w:t>
-      </w:r>
+        <w:t xml:space="preserve">nel </w:t>
+      </w:r>
+      <w:proofErr w:type="spellStart"/>
+      <w:r>
+        <w:rPr>
+          <w:lang w:eastAsia="it-IT"/>
+        </w:rPr>
+        <w:t>form</w:t>
+      </w:r>
+      <w:proofErr w:type="spellEnd"/>
+      <w:r>
+        <w:rPr>
+          <w:lang w:eastAsia="it-IT"/>
+        </w:rPr>
+        <w:t xml:space="preserve"> di inserimento nuovi affitti</w:t>
+      </w:r>
+      <w:r>
+        <w:rPr>
+          <w:lang w:eastAsia="it-IT"/>
+        </w:rPr>
+        <w:t xml:space="preserve">; reinserisce i suddetti dati nei </w:t>
+      </w:r>
+      <w:proofErr w:type="spellStart"/>
+      <w:r>
+        <w:rPr>
+          <w:lang w:eastAsia="it-IT"/>
+        </w:rPr>
+        <w:t>form</w:t>
+      </w:r>
+      <w:proofErr w:type="spellEnd"/>
       <w:r>
         <w:rPr>
           <w:lang w:eastAsia="it-IT"/>
         </w:rPr>
         <w:t xml:space="preserve"> attraverso la classe </w:t>
       </w:r>
+      <w:proofErr w:type="spellStart"/>
       <w:r>
         <w:rPr>
           <w:b/>
@@ -3815,6 +4085,7 @@
         </w:rPr>
         <w:t>DatiFormInserimento</w:t>
       </w:r>
+      <w:proofErr w:type="spellEnd"/>
       <w:r>
         <w:rPr>
           <w:lang w:eastAsia="it-IT"/>
@@ -3839,6 +4110,7 @@
         </w:rPr>
         <w:t xml:space="preserve">Classe </w:t>
       </w:r>
+      <w:proofErr w:type="spellStart"/>
       <w:r>
         <w:rPr>
           <w:b/>
@@ -3847,6 +4119,7 @@
         </w:rPr>
         <w:t>LogDiNavigazioneGUI</w:t>
       </w:r>
+      <w:proofErr w:type="spellEnd"/>
       <w:r>
         <w:rPr>
           <w:lang w:eastAsia="it-IT"/>
@@ -3933,6 +4206,7 @@
         <w:lastRenderedPageBreak/>
         <w:t xml:space="preserve">Classe </w:t>
       </w:r>
+      <w:proofErr w:type="spellStart"/>
       <w:r>
         <w:rPr>
           <w:b/>
@@ -3949,6 +4223,7 @@
         </w:rPr>
         <w:t>ParametriDiConfigurazione</w:t>
       </w:r>
+      <w:proofErr w:type="spellEnd"/>
       <w:r>
         <w:rPr>
           <w:lang w:eastAsia="it-IT"/>
@@ -4010,6 +4285,7 @@
         </w:rPr>
         <w:t xml:space="preserve">Classe </w:t>
       </w:r>
+      <w:proofErr w:type="spellStart"/>
       <w:r>
         <w:rPr>
           <w:b/>
@@ -4018,6 +4294,7 @@
         </w:rPr>
         <w:t>ArchivioAffitti</w:t>
       </w:r>
+      <w:proofErr w:type="spellEnd"/>
       <w:r>
         <w:rPr>
           <w:lang w:eastAsia="it-IT"/>
@@ -4091,6 +4368,7 @@
         </w:rPr>
         <w:t xml:space="preserve">Classe </w:t>
       </w:r>
+      <w:proofErr w:type="spellStart"/>
       <w:r>
         <w:rPr>
           <w:b/>
@@ -4099,6 +4377,7 @@
         </w:rPr>
         <w:t>AvvioGAP</w:t>
       </w:r>
+      <w:proofErr w:type="spellEnd"/>
       <w:r>
         <w:rPr>
           <w:lang w:eastAsia="it-IT"/>
@@ -4123,6 +4402,7 @@
         </w:rPr>
         <w:t xml:space="preserve">Classe </w:t>
       </w:r>
+      <w:proofErr w:type="spellStart"/>
       <w:r>
         <w:rPr>
           <w:b/>
@@ -4131,6 +4411,7 @@
         </w:rPr>
         <w:t>DatiFormInserimento</w:t>
       </w:r>
+      <w:proofErr w:type="spellEnd"/>
       <w:r>
         <w:rPr>
           <w:lang w:eastAsia="it-IT"/>
@@ -4143,6 +4424,7 @@
         </w:rPr>
         <w:t xml:space="preserve">implementa </w:t>
       </w:r>
+      <w:proofErr w:type="spellStart"/>
       <w:r>
         <w:rPr>
           <w:i/>
@@ -4150,12 +4432,14 @@
         </w:rPr>
         <w:t>Serializable</w:t>
       </w:r>
+      <w:proofErr w:type="spellEnd"/>
       <w:r>
         <w:rPr>
           <w:lang w:eastAsia="it-IT"/>
         </w:rPr>
         <w:t xml:space="preserve">; contiene i dati relativi alla cache e li rende disponibili alla classe </w:t>
       </w:r>
+      <w:proofErr w:type="spellStart"/>
       <w:r>
         <w:rPr>
           <w:b/>
@@ -4163,6 +4447,7 @@
         </w:rPr>
         <w:t>InserimentoAffitti</w:t>
       </w:r>
+      <w:proofErr w:type="spellEnd"/>
       <w:r>
         <w:rPr>
           <w:lang w:eastAsia="it-IT"/>
@@ -4187,6 +4472,7 @@
         </w:rPr>
         <w:t xml:space="preserve">Classe </w:t>
       </w:r>
+      <w:proofErr w:type="spellStart"/>
       <w:r>
         <w:rPr>
           <w:b/>
@@ -4195,6 +4481,7 @@
         </w:rPr>
         <w:t>EventoDiNavigazioneGUI</w:t>
       </w:r>
+      <w:proofErr w:type="spellEnd"/>
       <w:r>
         <w:rPr>
           <w:lang w:eastAsia="it-IT"/>
@@ -4213,6 +4500,7 @@
         </w:rPr>
         <w:t xml:space="preserve">implementa </w:t>
       </w:r>
+      <w:proofErr w:type="spellStart"/>
       <w:r>
         <w:rPr>
           <w:i/>
@@ -4220,6 +4508,7 @@
         </w:rPr>
         <w:t>Serializable</w:t>
       </w:r>
+      <w:proofErr w:type="spellEnd"/>
       <w:r>
         <w:rPr>
           <w:lang w:eastAsia="it-IT"/>
@@ -4256,6 +4545,7 @@
         </w:rPr>
         <w:t xml:space="preserve">; spedisce l’evento al server </w:t>
       </w:r>
+      <w:proofErr w:type="spellStart"/>
       <w:r>
         <w:rPr>
           <w:b/>
@@ -4263,6 +4553,7 @@
         </w:rPr>
         <w:t>LogDiNavigazioneGUI</w:t>
       </w:r>
+      <w:proofErr w:type="spellEnd"/>
       <w:r>
         <w:rPr>
           <w:lang w:eastAsia="it-IT"/>
@@ -4301,6 +4592,7 @@
         </w:rPr>
         <w:t xml:space="preserve">: implementa </w:t>
       </w:r>
+      <w:proofErr w:type="spellStart"/>
       <w:r>
         <w:rPr>
           <w:i/>
@@ -4308,6 +4600,7 @@
         </w:rPr>
         <w:t>Serializable</w:t>
       </w:r>
+      <w:proofErr w:type="spellEnd"/>
       <w:r>
         <w:rPr>
           <w:lang w:eastAsia="it-IT"/>
@@ -4344,7 +4637,21 @@
         <w:rPr>
           <w:lang w:eastAsia="it-IT"/>
         </w:rPr>
-        <w:t>: classe bean;</w:t>
+        <w:t xml:space="preserve">: classe </w:t>
+      </w:r>
+      <w:proofErr w:type="spellStart"/>
+      <w:r>
+        <w:rPr>
+          <w:lang w:eastAsia="it-IT"/>
+        </w:rPr>
+        <w:t>bean</w:t>
+      </w:r>
+      <w:proofErr w:type="spellEnd"/>
+      <w:r>
+        <w:rPr>
+          <w:lang w:eastAsia="it-IT"/>
+        </w:rPr>
+        <w:t>;</w:t>
       </w:r>
       <w:r>
         <w:rPr>
@@ -4352,6 +4659,7 @@
         </w:rPr>
         <w:t xml:space="preserve"> viene inizializzata mediante i dati prelevati dall’</w:t>
       </w:r>
+      <w:proofErr w:type="spellStart"/>
       <w:r>
         <w:rPr>
           <w:b/>
@@ -4359,6 +4667,7 @@
         </w:rPr>
         <w:t>ArchivioAffitti</w:t>
       </w:r>
+      <w:proofErr w:type="spellEnd"/>
       <w:r>
         <w:rPr>
           <w:lang w:eastAsia="it-IT"/>
@@ -4381,8 +4690,23 @@
         <w:rPr>
           <w:lang w:eastAsia="it-IT"/>
         </w:rPr>
-        <w:t xml:space="preserve"> utilizzata per inizzializzare la </w:t>
-      </w:r>
+        <w:t xml:space="preserve"> utilizzata per </w:t>
+      </w:r>
+      <w:proofErr w:type="spellStart"/>
+      <w:r>
+        <w:rPr>
+          <w:lang w:eastAsia="it-IT"/>
+        </w:rPr>
+        <w:t>inizzializzare</w:t>
+      </w:r>
+      <w:proofErr w:type="spellEnd"/>
+      <w:r>
+        <w:rPr>
+          <w:lang w:eastAsia="it-IT"/>
+        </w:rPr>
+        <w:t xml:space="preserve"> la </w:t>
+      </w:r>
+      <w:proofErr w:type="spellStart"/>
       <w:r>
         <w:rPr>
           <w:b/>
@@ -4390,6 +4714,7 @@
         </w:rPr>
         <w:t>TabellaVisualeAffitti</w:t>
       </w:r>
+      <w:proofErr w:type="spellEnd"/>
       <w:r>
         <w:rPr>
           <w:b/>
@@ -4403,6 +4728,7 @@
         </w:rPr>
         <w:t xml:space="preserve">il </w:t>
       </w:r>
+      <w:proofErr w:type="spellStart"/>
       <w:r>
         <w:rPr>
           <w:b/>
@@ -4410,12 +4736,14 @@
         </w:rPr>
         <w:t>GraficoTortaVisualeAffitti</w:t>
       </w:r>
+      <w:proofErr w:type="spellEnd"/>
       <w:r>
         <w:rPr>
           <w:lang w:eastAsia="it-IT"/>
         </w:rPr>
         <w:t xml:space="preserve"> e l’</w:t>
       </w:r>
+      <w:proofErr w:type="spellStart"/>
       <w:r>
         <w:rPr>
           <w:b/>
@@ -4423,6 +4751,7 @@
         </w:rPr>
         <w:t>IstogrammaVisualeRicavi</w:t>
       </w:r>
+      <w:proofErr w:type="spellEnd"/>
       <w:r>
         <w:rPr>
           <w:lang w:eastAsia="it-IT"/>
@@ -4463,6 +4792,7 @@
         </w:rPr>
         <w:t xml:space="preserve">Classe </w:t>
       </w:r>
+      <w:proofErr w:type="spellStart"/>
       <w:r>
         <w:rPr>
           <w:b/>
@@ -4471,6 +4801,7 @@
         </w:rPr>
         <w:t>InserimentoAffitti</w:t>
       </w:r>
+      <w:proofErr w:type="spellEnd"/>
       <w:r>
         <w:rPr>
           <w:lang w:eastAsia="it-IT"/>
@@ -4483,6 +4814,7 @@
         </w:rPr>
         <w:t xml:space="preserve">estensione di </w:t>
       </w:r>
+      <w:proofErr w:type="spellStart"/>
       <w:r>
         <w:rPr>
           <w:i/>
@@ -4490,6 +4822,7 @@
         </w:rPr>
         <w:t>TitledPane</w:t>
       </w:r>
+      <w:proofErr w:type="spellEnd"/>
       <w:r>
         <w:rPr>
           <w:lang w:eastAsia="it-IT"/>
@@ -4514,6 +4847,7 @@
         </w:rPr>
         <w:t xml:space="preserve">Classe </w:t>
       </w:r>
+      <w:proofErr w:type="spellStart"/>
       <w:r>
         <w:rPr>
           <w:b/>
@@ -4522,6 +4856,7 @@
         </w:rPr>
         <w:t>RegistroEStatisticheAffitti</w:t>
       </w:r>
+      <w:proofErr w:type="spellEnd"/>
       <w:r>
         <w:rPr>
           <w:lang w:eastAsia="it-IT"/>
@@ -4534,6 +4869,7 @@
         </w:rPr>
         <w:t xml:space="preserve">estensione di </w:t>
       </w:r>
+      <w:proofErr w:type="spellStart"/>
       <w:r>
         <w:rPr>
           <w:i/>
@@ -4541,6 +4877,7 @@
         </w:rPr>
         <w:t>TitledPane</w:t>
       </w:r>
+      <w:proofErr w:type="spellEnd"/>
       <w:r>
         <w:rPr>
           <w:lang w:eastAsia="it-IT"/>
@@ -4566,6 +4903,7 @@
         </w:rPr>
         <w:t xml:space="preserve">Classe </w:t>
       </w:r>
+      <w:proofErr w:type="spellStart"/>
       <w:r>
         <w:rPr>
           <w:b/>
@@ -4574,6 +4912,7 @@
         </w:rPr>
         <w:t>AreaNotifiche</w:t>
       </w:r>
+      <w:proofErr w:type="spellEnd"/>
       <w:r>
         <w:rPr>
           <w:lang w:eastAsia="it-IT"/>
@@ -4592,6 +4931,7 @@
         </w:rPr>
         <w:t xml:space="preserve">estensione di </w:t>
       </w:r>
+      <w:proofErr w:type="spellStart"/>
       <w:r>
         <w:rPr>
           <w:i/>
@@ -4599,6 +4939,7 @@
         </w:rPr>
         <w:t>TitledPane</w:t>
       </w:r>
+      <w:proofErr w:type="spellEnd"/>
       <w:r>
         <w:rPr>
           <w:lang w:eastAsia="it-IT"/>
@@ -4623,6 +4964,7 @@
         </w:rPr>
         <w:t xml:space="preserve">Classe </w:t>
       </w:r>
+      <w:proofErr w:type="spellStart"/>
       <w:r>
         <w:rPr>
           <w:b/>
@@ -4631,6 +4973,7 @@
         </w:rPr>
         <w:t>TabellaVisualeAffitti</w:t>
       </w:r>
+      <w:proofErr w:type="spellEnd"/>
       <w:r>
         <w:rPr>
           <w:lang w:eastAsia="it-IT"/>
@@ -4649,6 +4992,7 @@
         </w:rPr>
         <w:t xml:space="preserve">estensione di </w:t>
       </w:r>
+      <w:proofErr w:type="spellStart"/>
       <w:r>
         <w:rPr>
           <w:i/>
@@ -4656,6 +5000,7 @@
         </w:rPr>
         <w:t>TableView</w:t>
       </w:r>
+      <w:proofErr w:type="spellEnd"/>
       <w:r>
         <w:rPr>
           <w:lang w:eastAsia="it-IT"/>
@@ -4699,6 +5044,7 @@
         </w:rPr>
         <w:t xml:space="preserve">Classe </w:t>
       </w:r>
+      <w:proofErr w:type="spellStart"/>
       <w:r>
         <w:rPr>
           <w:b/>
@@ -4707,6 +5053,7 @@
         </w:rPr>
         <w:t>GraficoTortaVisualeAffitti</w:t>
       </w:r>
+      <w:proofErr w:type="spellEnd"/>
       <w:r>
         <w:rPr>
           <w:lang w:eastAsia="it-IT"/>
@@ -4763,6 +5110,7 @@
         </w:rPr>
         <w:t xml:space="preserve">Classe </w:t>
       </w:r>
+      <w:proofErr w:type="spellStart"/>
       <w:r>
         <w:rPr>
           <w:b/>
@@ -4779,6 +5127,7 @@
         </w:rPr>
         <w:t>DeiRicavi</w:t>
       </w:r>
+      <w:proofErr w:type="spellEnd"/>
       <w:r>
         <w:rPr>
           <w:lang w:eastAsia="it-IT"/>
@@ -4841,6 +5190,7 @@
       </w:r>
       <w:bookmarkEnd w:id="18"/>
     </w:p>
+    <w:bookmarkStart w:id="19" w:name="_Toc23335323"/>
     <w:p>
       <w:pPr>
         <w:pStyle w:val="Titolo2"/>
@@ -4849,7 +5199,6 @@
           <w:lang w:eastAsia="it-IT"/>
         </w:rPr>
       </w:pPr>
-      <w:bookmarkStart w:id="19" w:name="_Toc23335323"/>
       <w:r>
         <w:rPr>
           <w:noProof/>
@@ -5324,7 +5673,21 @@
         <w:rPr>
           <w:lang w:eastAsia="it-IT"/>
         </w:rPr>
-        <w:t xml:space="preserve"> le preferenze dell’utenente </w:t>
+        <w:t xml:space="preserve"> le preferenze dell’</w:t>
+      </w:r>
+      <w:proofErr w:type="spellStart"/>
+      <w:r>
+        <w:rPr>
+          <w:lang w:eastAsia="it-IT"/>
+        </w:rPr>
+        <w:t>utenente</w:t>
+      </w:r>
+      <w:proofErr w:type="spellEnd"/>
+      <w:r>
+        <w:rPr>
+          <w:lang w:eastAsia="it-IT"/>
+        </w:rPr>
+        <w:t xml:space="preserve"> </w:t>
       </w:r>
     </w:p>
     <w:p>
@@ -5360,7 +5723,21 @@
         <w:rPr>
           <w:lang w:eastAsia="it-IT"/>
         </w:rPr>
-        <w:t>La percentuale di “tasse” da apllicare all’affitto totale per ottenere il guadagno netto</w:t>
+        <w:t xml:space="preserve">La percentuale di “tasse” da </w:t>
+      </w:r>
+      <w:proofErr w:type="spellStart"/>
+      <w:r>
+        <w:rPr>
+          <w:lang w:eastAsia="it-IT"/>
+        </w:rPr>
+        <w:t>apllicare</w:t>
+      </w:r>
+      <w:proofErr w:type="spellEnd"/>
+      <w:r>
+        <w:rPr>
+          <w:lang w:eastAsia="it-IT"/>
+        </w:rPr>
+        <w:t xml:space="preserve"> all’affitto totale per ottenere il guadagno netto</w:t>
       </w:r>
     </w:p>
     <w:p>
@@ -5566,6 +5943,7 @@
           <w:lang w:eastAsia="it-IT"/>
         </w:rPr>
       </w:pPr>
+      <w:proofErr w:type="spellStart"/>
       <w:r>
         <w:rPr>
           <w:b/>
@@ -5573,6 +5951,7 @@
         </w:rPr>
         <w:t>ServerLog</w:t>
       </w:r>
+      <w:proofErr w:type="spellEnd"/>
       <w:r>
         <w:rPr>
           <w:lang w:eastAsia="it-IT"/>
@@ -6133,7 +6512,15 @@
         </w:numPr>
       </w:pPr>
       <w:r>
-        <w:t>Il nome del locale la data di checkin, la data di checkout e l’affitto giornaliero</w:t>
+        <w:t xml:space="preserve">Il nome del locale la data di </w:t>
+      </w:r>
+      <w:proofErr w:type="spellStart"/>
+      <w:r>
+        <w:t>checkin</w:t>
+      </w:r>
+      <w:proofErr w:type="spellEnd"/>
+      <w:r>
+        <w:t>, la data di checkout e l’affitto giornaliero</w:t>
       </w:r>
     </w:p>
     <w:p>
@@ -6653,7 +7040,15 @@
         </w:numPr>
       </w:pPr>
       <w:r>
-        <w:t xml:space="preserve">L’utente inserisce la data di checkin e la data di checkout </w:t>
+        <w:t xml:space="preserve">L’utente inserisce la data di </w:t>
+      </w:r>
+      <w:proofErr w:type="spellStart"/>
+      <w:r>
+        <w:t>checkin</w:t>
+      </w:r>
+      <w:proofErr w:type="spellEnd"/>
+      <w:r>
+        <w:t xml:space="preserve"> e la data di checkout </w:t>
       </w:r>
     </w:p>
     <w:p>
@@ -6701,7 +7096,15 @@
         </w:numPr>
       </w:pPr>
       <w:r>
-        <w:t>Che le date siano valide (checkin prima di checkout)</w:t>
+        <w:t>Che le date siano valide (</w:t>
+      </w:r>
+      <w:proofErr w:type="spellStart"/>
+      <w:r>
+        <w:t>checkin</w:t>
+      </w:r>
+      <w:proofErr w:type="spellEnd"/>
+      <w:r>
+        <w:t xml:space="preserve"> prima di checkout)</w:t>
       </w:r>
     </w:p>
     <w:p>
@@ -6829,14 +7232,27 @@
                             <w:r>
                               <w:t xml:space="preserve">Figura </w:t>
                             </w:r>
-                            <w:fldSimple w:instr=" SEQ Figura \* ARABIC ">
-                              <w:r>
-                                <w:rPr>
-                                  <w:noProof/>
-                                </w:rPr>
-                                <w:t>1</w:t>
-                              </w:r>
-                            </w:fldSimple>
+                            <w:r>
+                              <w:fldChar w:fldCharType="begin"/>
+                            </w:r>
+                            <w:r>
+                              <w:instrText xml:space="preserve"> SEQ Figura \* ARABIC </w:instrText>
+                            </w:r>
+                            <w:r>
+                              <w:fldChar w:fldCharType="separate"/>
+                            </w:r>
+                            <w:r>
+                              <w:rPr>
+                                <w:noProof/>
+                              </w:rPr>
+                              <w:t>1</w:t>
+                            </w:r>
+                            <w:r>
+                              <w:rPr>
+                                <w:noProof/>
+                              </w:rPr>
+                              <w:fldChar w:fldCharType="end"/>
+                            </w:r>
                             <w:r>
                               <w:t>0: sezione d’inserimento affitti e area notifiche</w:t>
                             </w:r>
@@ -6939,7 +7355,21 @@
         <w:rPr>
           <w:lang w:eastAsia="it-IT"/>
         </w:rPr>
-        <w:t>Il sistema preleva dall’archivio i nome dei locali da inserire nella lista di selezione dei medesimi</w:t>
+        <w:t xml:space="preserve">Il sistema preleva dall’archivio </w:t>
+      </w:r>
+      <w:proofErr w:type="gramStart"/>
+      <w:r>
+        <w:rPr>
+          <w:lang w:eastAsia="it-IT"/>
+        </w:rPr>
+        <w:t>i nome</w:t>
+      </w:r>
+      <w:proofErr w:type="gramEnd"/>
+      <w:r>
+        <w:rPr>
+          <w:lang w:eastAsia="it-IT"/>
+        </w:rPr>
+        <w:t xml:space="preserve"> dei locali da inserire nella lista di selezione dei medesimi</w:t>
       </w:r>
     </w:p>
     <w:p>
@@ -7031,11 +7461,19 @@
           <w:lang w:eastAsia="it-IT"/>
         </w:rPr>
       </w:pPr>
-      <w:r>
-        <w:rPr>
-          <w:lang w:eastAsia="it-IT"/>
-        </w:rPr>
-        <w:t>na data a cui far arrivare le statistiche</w:t>
+      <w:proofErr w:type="spellStart"/>
+      <w:r>
+        <w:rPr>
+          <w:lang w:eastAsia="it-IT"/>
+        </w:rPr>
+        <w:t>na</w:t>
+      </w:r>
+      <w:proofErr w:type="spellEnd"/>
+      <w:r>
+        <w:rPr>
+          <w:lang w:eastAsia="it-IT"/>
+        </w:rPr>
+        <w:t xml:space="preserve"> data a cui far arrivare le statistiche</w:t>
       </w:r>
     </w:p>
     <w:p>
@@ -7053,7 +7491,21 @@
         <w:rPr>
           <w:lang w:eastAsia="it-IT"/>
         </w:rPr>
-        <w:t>Il sistema seguito ad una qualsiasi delle azioni sovracitate:</w:t>
+        <w:t xml:space="preserve">Il sistema seguito ad una qualsiasi delle azioni </w:t>
+      </w:r>
+      <w:proofErr w:type="spellStart"/>
+      <w:r>
+        <w:rPr>
+          <w:lang w:eastAsia="it-IT"/>
+        </w:rPr>
+        <w:t>sovracitate</w:t>
+      </w:r>
+      <w:proofErr w:type="spellEnd"/>
+      <w:r>
+        <w:rPr>
+          <w:lang w:eastAsia="it-IT"/>
+        </w:rPr>
+        <w:t>:</w:t>
       </w:r>
     </w:p>
     <w:p>
@@ -7071,7 +7523,21 @@
         <w:rPr>
           <w:lang w:eastAsia="it-IT"/>
         </w:rPr>
-        <w:t>Preleva dall’archivio i dati relativi al periodo e al locale richieso e li inserisce nella tabella</w:t>
+        <w:t xml:space="preserve">Preleva dall’archivio i dati relativi al periodo e al locale </w:t>
+      </w:r>
+      <w:proofErr w:type="spellStart"/>
+      <w:r>
+        <w:rPr>
+          <w:lang w:eastAsia="it-IT"/>
+        </w:rPr>
+        <w:t>richieso</w:t>
+      </w:r>
+      <w:proofErr w:type="spellEnd"/>
+      <w:r>
+        <w:rPr>
+          <w:lang w:eastAsia="it-IT"/>
+        </w:rPr>
+        <w:t xml:space="preserve"> e li inserisce nella tabella</w:t>
       </w:r>
     </w:p>
     <w:p>
@@ -7787,7 +8253,7 @@
 
 <file path=word/comments.xml><?xml version="1.0" encoding="utf-8"?>
 <w:comments xmlns:wpc="http://schemas.microsoft.com/office/word/2010/wordprocessingCanvas" xmlns:cx="http://schemas.microsoft.com/office/drawing/2014/chartex" xmlns:cx1="http://schemas.microsoft.com/office/drawing/2015/9/8/chartex" xmlns:cx2="http://schemas.microsoft.com/office/drawing/2015/10/21/chartex" xmlns:cx3="http://schemas.microsoft.com/office/drawing/2016/5/9/chartex" xmlns:cx4="http://schemas.microsoft.com/office/drawing/2016/5/10/chartex" xmlns:cx5="http://schemas.microsoft.com/office/drawing/2016/5/11/chartex" xmlns:cx6="http://schemas.microsoft.com/office/drawing/2016/5/12/chartex" xmlns:cx7="http://schemas.microsoft.com/office/drawing/2016/5/13/chartex" xmlns:cx8="http://schemas.microsoft.com/office/drawing/2016/5/14/chartex" xmlns:mc="http://schemas.openxmlformats.org/markup-compatibility/2006" xmlns:aink="http://schemas.microsoft.com/office/drawing/2016/ink" xmlns:am3d="http://schemas.microsoft.com/office/drawing/2017/model3d" xmlns:o="urn:schemas-microsoft-com:office:office" xmlns:r="http://schemas.openxmlformats.org/officeDocument/2006/relationships" xmlns:m="http://schemas.openxmlformats.org/officeDocument/2006/math" xmlns:v="urn:schemas-microsoft-com:vml" xmlns:wp14="http://schemas.microsoft.com/office/word/2010/wordprocessingDrawing" xmlns:wp="http://schemas.openxmlformats.org/drawingml/2006/wordprocessingDrawing" xmlns:w10="urn:schemas-microsoft-com:office:word" xmlns:w="http://schemas.openxmlformats.org/wordprocessingml/2006/main" xmlns:w14="http://schemas.microsoft.com/office/word/2010/wordml" xmlns:w15="http://schemas.microsoft.com/office/word/2012/wordml" xmlns:w16cid="http://schemas.microsoft.com/office/word/2016/wordml/cid" xmlns:w16se="http://schemas.microsoft.com/office/word/2015/wordml/symex" xmlns:wpg="http://schemas.microsoft.com/office/word/2010/wordprocessingGroup" xmlns:wpi="http://schemas.microsoft.com/office/word/2010/wordprocessingInk" xmlns:wne="http://schemas.microsoft.com/office/word/2006/wordml" xmlns:wps="http://schemas.microsoft.com/office/word/2010/wordprocessingShape" mc:Ignorable="w14 w15 w16se w16cid wp14">
-  <w:comment w:id="5" w:author="Stefano Petrocchi" w:date="2019-10-30T13:52:00Z" w:initials="SP">
+  <w:comment w:id="6" w:author="Stefano Petrocchi" w:date="2019-10-30T13:52:00Z" w:initials="SP">
     <w:p>
       <w:pPr>
         <w:pStyle w:val="Testocommento"/>
@@ -8390,7 +8856,7 @@
                             <w:rPr>
                               <w:noProof/>
                             </w:rPr>
-                            <w:instrText>Documento di Collaudo</w:instrText>
+                            <w:instrText>Analysis Document</w:instrText>
                           </w:r>
                           <w:r>
                             <w:fldChar w:fldCharType="end"/>
@@ -8411,7 +8877,7 @@
                             <w:rPr>
                               <w:noProof/>
                             </w:rPr>
-                            <w:instrText>Documento di Collaudo</w:instrText>
+                            <w:instrText>Analysis Document</w:instrText>
                           </w:r>
                           <w:r>
                             <w:fldChar w:fldCharType="end"/>
@@ -8426,7 +8892,7 @@
                             <w:rPr>
                               <w:noProof/>
                             </w:rPr>
-                            <w:t>Documento di Collaudo</w:t>
+                            <w:t>Analysis Document</w:t>
                           </w:r>
                           <w:r>
                             <w:fldChar w:fldCharType="end"/>
@@ -8451,7 +8917,11 @@
         </mc:Choice>
         <mc:Fallback>
           <w:pict>
-            <v:shape w14:anchorId="094E00DB" id="Casella di testo 220" o:spid="_x0000_s1034" type="#_x0000_t202" style="position:absolute;margin-left:0;margin-top:0;width:468pt;height:13.7pt;z-index:251666432;visibility:visible;mso-wrap-style:square;mso-width-percent:1000;mso-height-percent:0;mso-wrap-distance-left:9pt;mso-wrap-distance-top:0;mso-wrap-distance-right:9pt;mso-wrap-distance-bottom:0;mso-position-horizontal:left;mso-position-horizontal-relative:margin;mso-position-vertical:center;mso-position-vertical-relative:top-margin-area;mso-width-percent:1000;mso-height-percent:0;mso-width-relative:margin;mso-height-relative:page;v-text-anchor:middle" o:gfxdata="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" o:allowincell="f" filled="f" stroked="f">
+            <v:shapetype w14:anchorId="094E00DB" id="_x0000_t202" coordsize="21600,21600" o:spt="202" path="m,l,21600r21600,l21600,xe">
+              <v:stroke joinstyle="miter"/>
+              <v:path gradientshapeok="t" o:connecttype="rect"/>
+            </v:shapetype>
+            <v:shape id="Casella di testo 220" o:spid="_x0000_s1034" type="#_x0000_t202" style="position:absolute;margin-left:0;margin-top:0;width:468pt;height:13.7pt;z-index:251666432;visibility:visible;mso-wrap-style:square;mso-width-percent:1000;mso-height-percent:0;mso-wrap-distance-left:9pt;mso-wrap-distance-top:0;mso-wrap-distance-right:9pt;mso-wrap-distance-bottom:0;mso-position-horizontal:left;mso-position-horizontal-relative:margin;mso-position-vertical:center;mso-position-vertical-relative:top-margin-area;mso-width-percent:1000;mso-height-percent:0;mso-width-relative:margin;mso-height-relative:page;v-text-anchor:middle" o:gfxdata="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" o:allowincell="f" filled="f" stroked="f">
               <v:textbox style="mso-fit-shape-to-text:t" inset=",0,,0">
                 <w:txbxContent>
                   <w:p>
@@ -8477,7 +8947,7 @@
                       <w:rPr>
                         <w:noProof/>
                       </w:rPr>
-                      <w:instrText>Documento di Collaudo</w:instrText>
+                      <w:instrText>Analysis Document</w:instrText>
                     </w:r>
                     <w:r>
                       <w:fldChar w:fldCharType="end"/>
@@ -8498,7 +8968,7 @@
                       <w:rPr>
                         <w:noProof/>
                       </w:rPr>
-                      <w:instrText>Documento di Collaudo</w:instrText>
+                      <w:instrText>Analysis Document</w:instrText>
                     </w:r>
                     <w:r>
                       <w:fldChar w:fldCharType="end"/>
@@ -8513,7 +8983,7 @@
                       <w:rPr>
                         <w:noProof/>
                       </w:rPr>
-                      <w:t>Documento di Collaudo</w:t>
+                      <w:t>Analysis Document</w:t>
                     </w:r>
                     <w:r>
                       <w:fldChar w:fldCharType="end"/>
@@ -14242,7 +14712,7 @@
 </file>
 
 <file path=customXml/itemProps1.xml><?xml version="1.0" encoding="utf-8"?>
-<ds:datastoreItem xmlns:ds="http://schemas.openxmlformats.org/officeDocument/2006/customXml" ds:itemID="{3685E7CE-69BC-482C-A2D8-97C72EAE213E}">
+<ds:datastoreItem xmlns:ds="http://schemas.openxmlformats.org/officeDocument/2006/customXml" ds:itemID="{4D0188C1-7081-4AF5-80BB-1B0F90EA5ABA}">
   <ds:schemaRefs>
     <ds:schemaRef ds:uri="http://schemas.openxmlformats.org/officeDocument/2006/bibliography"/>
   </ds:schemaRefs>

</xml_diff>